<commit_message>
Trabalho C1 Finalizado e Atualizado
</commit_message>
<xml_diff>
--- a/C1/Trabalho Final.docx
+++ b/C1/Trabalho Final.docx
@@ -640,7 +640,17 @@
           <w:sz w:val="24"/>
           <w:szCs w:val="24"/>
         </w:rPr>
-        <w:t>4 QUARTA QUESTÃO............................................................................................... 6</w:t>
+        <w:t xml:space="preserve">4 QUARTA QUESTÃO............................................................................................... </w:t>
+      </w:r>
+      <w:r>
+        <w:rPr>
+          <w:rFonts w:ascii="Arial" w:hAnsi="Arial" w:cs="Arial"/>
+          <w:b/>
+          <w:bCs/>
+          <w:sz w:val="24"/>
+          <w:szCs w:val="24"/>
+        </w:rPr>
+        <w:t>5</w:t>
       </w:r>
     </w:p>
     <w:p>
@@ -648,7 +658,10 @@
         <w:pStyle w:val="Ttulo4"/>
       </w:pPr>
       <w:r>
-        <w:t>5 QUINTA QUESTÃO................................................................................................. 7</w:t>
+        <w:t xml:space="preserve">5 QUINTA QUESTÃO................................................................................................. </w:t>
+      </w:r>
+      <w:r>
+        <w:t>6</w:t>
       </w:r>
     </w:p>
     <w:p>
@@ -864,6 +877,7 @@
     <w:p>
       <w:pPr>
         <w:spacing w:line="360" w:lineRule="auto"/>
+        <w:jc w:val="both"/>
         <w:rPr>
           <w:rFonts w:ascii="Arial" w:hAnsi="Arial" w:cs="Arial"/>
           <w:b/>
@@ -897,6 +911,7 @@
     <w:p>
       <w:pPr>
         <w:pStyle w:val="Corpodetexto3"/>
+        <w:jc w:val="both"/>
       </w:pPr>
       <w:r>
         <w:t>“Em que consiste o ataque de DoS? Como ele afeta o funcionamento de um serviço na internet?”</w:t>
@@ -905,6 +920,7 @@
     <w:p>
       <w:pPr>
         <w:spacing w:line="360" w:lineRule="auto"/>
+        <w:jc w:val="both"/>
         <w:rPr>
           <w:rFonts w:ascii="Arial" w:hAnsi="Arial" w:cs="Arial"/>
           <w:sz w:val="24"/>
@@ -923,6 +939,7 @@
     <w:p>
       <w:pPr>
         <w:spacing w:line="360" w:lineRule="auto"/>
+        <w:jc w:val="both"/>
         <w:rPr>
           <w:rFonts w:ascii="Arial" w:hAnsi="Arial" w:cs="Arial"/>
           <w:sz w:val="24"/>
@@ -941,6 +958,7 @@
     <w:p>
       <w:pPr>
         <w:spacing w:line="360" w:lineRule="auto"/>
+        <w:jc w:val="both"/>
         <w:rPr>
           <w:rFonts w:ascii="Arial" w:hAnsi="Arial" w:cs="Arial"/>
           <w:sz w:val="24"/>
@@ -983,6 +1001,7 @@
     <w:p>
       <w:pPr>
         <w:spacing w:line="360" w:lineRule="auto"/>
+        <w:jc w:val="both"/>
         <w:rPr>
           <w:rFonts w:ascii="Arial" w:hAnsi="Arial" w:cs="Arial"/>
           <w:sz w:val="24"/>
@@ -1001,6 +1020,7 @@
     <w:p>
       <w:pPr>
         <w:spacing w:line="360" w:lineRule="auto"/>
+        <w:jc w:val="both"/>
         <w:rPr>
           <w:rFonts w:ascii="Arial" w:hAnsi="Arial" w:cs="Arial"/>
           <w:sz w:val="24"/>
@@ -1051,22 +1071,40 @@
     <w:p>
       <w:pPr>
         <w:spacing w:line="360" w:lineRule="auto"/>
-        <w:rPr>
-          <w:rFonts w:ascii="Arial" w:hAnsi="Arial" w:cs="Arial"/>
-          <w:sz w:val="24"/>
-          <w:szCs w:val="24"/>
-        </w:rPr>
-      </w:pPr>
-    </w:p>
-    <w:p>
-      <w:pPr>
-        <w:spacing w:line="360" w:lineRule="auto"/>
-        <w:rPr>
-          <w:rFonts w:ascii="Arial" w:hAnsi="Arial" w:cs="Arial"/>
-          <w:sz w:val="24"/>
-          <w:szCs w:val="24"/>
-        </w:rPr>
-      </w:pPr>
+        <w:jc w:val="both"/>
+        <w:rPr>
+          <w:rFonts w:ascii="Arial" w:hAnsi="Arial" w:cs="Arial"/>
+          <w:sz w:val="24"/>
+          <w:szCs w:val="24"/>
+        </w:rPr>
+      </w:pPr>
+    </w:p>
+    <w:p>
+      <w:pPr>
+        <w:spacing w:line="360" w:lineRule="auto"/>
+        <w:jc w:val="both"/>
+        <w:rPr>
+          <w:rFonts w:ascii="Arial" w:hAnsi="Arial" w:cs="Arial"/>
+          <w:sz w:val="24"/>
+          <w:szCs w:val="24"/>
+        </w:rPr>
+      </w:pPr>
+      <w:r>
+        <w:rPr>
+          <w:rFonts w:ascii="Arial" w:hAnsi="Arial" w:cs="Arial"/>
+          <w:sz w:val="24"/>
+          <w:szCs w:val="24"/>
+        </w:rPr>
+        <w:t>A fim</w:t>
+      </w:r>
+      <w:r>
+        <w:rPr>
+          <w:rFonts w:ascii="Arial" w:hAnsi="Arial" w:cs="Arial"/>
+          <w:sz w:val="24"/>
+          <w:szCs w:val="24"/>
+        </w:rPr>
+        <w:t xml:space="preserve"> de serem invadidos, foram criados os malwares com a intenção de distribuir pequenos programas para ataques DoS. Assim, um computador que é contaminado </w:t>
+      </w:r>
       <w:r>
         <w:rPr>
           <w:rFonts w:ascii="Arial" w:hAnsi="Arial" w:cs="Arial"/>
@@ -1074,20 +1112,13 @@
           <w:szCs w:val="24"/>
         </w:rPr>
         <w:lastRenderedPageBreak/>
-        <w:t>A fim</w:t>
-      </w:r>
-      <w:r>
-        <w:rPr>
-          <w:rFonts w:ascii="Arial" w:hAnsi="Arial" w:cs="Arial"/>
-          <w:sz w:val="24"/>
-          <w:szCs w:val="24"/>
-        </w:rPr>
-        <w:t xml:space="preserve"> de serem invadidos, foram criados os malwares com a intenção de distribuir pequenos programas para ataques DoS. Assim, um computador que é contaminado por um vírus de tal capacidade, se torna "disponível" para realizar um ataque DoS. Muitas vezes todo esse processo ocorre "por baixo dos panos", sem que o usuário sequer fique sabendo que seu computador está sendo utilizado para tal fim.</w:t>
-      </w:r>
-    </w:p>
-    <w:p>
-      <w:pPr>
-        <w:spacing w:line="360" w:lineRule="auto"/>
+        <w:t>por um vírus de tal capacidade, se torna "disponível" para realizar um ataque DoS. Muitas vezes todo esse processo ocorre "por baixo dos panos", sem que o usuário sequer fique sabendo que seu computador está sendo utilizado para tal fim.</w:t>
+      </w:r>
+    </w:p>
+    <w:p>
+      <w:pPr>
+        <w:spacing w:line="360" w:lineRule="auto"/>
+        <w:jc w:val="both"/>
         <w:rPr>
           <w:rFonts w:ascii="Arial" w:hAnsi="Arial" w:cs="Arial"/>
           <w:sz w:val="24"/>
@@ -1106,6 +1137,7 @@
     <w:p>
       <w:pPr>
         <w:spacing w:line="360" w:lineRule="auto"/>
+        <w:jc w:val="both"/>
         <w:rPr>
           <w:rFonts w:ascii="Arial" w:hAnsi="Arial" w:cs="Arial"/>
           <w:sz w:val="24"/>
@@ -1116,6 +1148,7 @@
     <w:p>
       <w:pPr>
         <w:pStyle w:val="Ttulo3"/>
+        <w:jc w:val="both"/>
       </w:pPr>
       <w:r>
         <w:t>2 SEGUNDA QUESTÃO</w:t>
@@ -1124,6 +1157,7 @@
     <w:p>
       <w:pPr>
         <w:pStyle w:val="Corpodetexto3"/>
+        <w:jc w:val="both"/>
       </w:pPr>
       <w:r>
         <w:t>“Como a questão do BYOD (Bring Your Own Device) afeta as empresas? Como as empresas devem lidar com este problema?”</w:t>
@@ -1132,6 +1166,7 @@
     <w:p>
       <w:pPr>
         <w:spacing w:line="360" w:lineRule="auto"/>
+        <w:jc w:val="both"/>
         <w:rPr>
           <w:rFonts w:ascii="Arial" w:hAnsi="Arial" w:cs="Arial"/>
           <w:sz w:val="24"/>
@@ -1182,6 +1217,7 @@
     <w:p>
       <w:pPr>
         <w:spacing w:line="360" w:lineRule="auto"/>
+        <w:jc w:val="both"/>
         <w:rPr>
           <w:rFonts w:ascii="Arial" w:hAnsi="Arial" w:cs="Arial"/>
           <w:sz w:val="24"/>
@@ -1216,6 +1252,7 @@
     <w:p>
       <w:pPr>
         <w:spacing w:line="360" w:lineRule="auto"/>
+        <w:jc w:val="both"/>
         <w:rPr>
           <w:rFonts w:ascii="Arial" w:hAnsi="Arial" w:cs="Arial"/>
           <w:sz w:val="24"/>
@@ -1236,68 +1273,59 @@
           <w:sz w:val="24"/>
           <w:szCs w:val="24"/>
         </w:rPr>
+        <w:t xml:space="preserve">tivessem </w:t>
+      </w:r>
+      <w:r>
+        <w:rPr>
+          <w:rFonts w:ascii="Arial" w:hAnsi="Arial" w:cs="Arial"/>
+          <w:sz w:val="24"/>
+          <w:szCs w:val="24"/>
+        </w:rPr>
+        <w:t>um meio de acessar seus serviços e plataformas digitais à qualquer instante e de forma móvel.</w:t>
+      </w:r>
+    </w:p>
+    <w:p>
+      <w:pPr>
+        <w:spacing w:line="360" w:lineRule="auto"/>
+        <w:jc w:val="both"/>
+        <w:rPr>
+          <w:rFonts w:ascii="Arial" w:hAnsi="Arial" w:cs="Arial"/>
+          <w:sz w:val="24"/>
+          <w:szCs w:val="24"/>
+        </w:rPr>
+      </w:pPr>
+      <w:r>
+        <w:rPr>
+          <w:rFonts w:ascii="Arial" w:hAnsi="Arial" w:cs="Arial"/>
+          <w:sz w:val="24"/>
+          <w:szCs w:val="24"/>
+        </w:rPr>
+        <w:t xml:space="preserve">BYOD gira em torno do fato dos consumidores passarem a adquirir e utilizar smartphones e outros dispositivos móveis como ferramentas do </w:t>
+      </w:r>
+      <w:r>
+        <w:rPr>
+          <w:rFonts w:ascii="Arial" w:hAnsi="Arial" w:cs="Arial"/>
+          <w:sz w:val="24"/>
+          <w:szCs w:val="24"/>
+        </w:rPr>
+        <w:t>dia a dia</w:t>
+      </w:r>
+      <w:r>
+        <w:rPr>
+          <w:rFonts w:ascii="Arial" w:hAnsi="Arial" w:cs="Arial"/>
+          <w:sz w:val="24"/>
+          <w:szCs w:val="24"/>
+        </w:rPr>
+        <w:t xml:space="preserve">. Porém, para </w:t>
+      </w:r>
+      <w:r>
+        <w:rPr>
+          <w:rFonts w:ascii="Arial" w:hAnsi="Arial" w:cs="Arial"/>
+          <w:sz w:val="24"/>
+          <w:szCs w:val="24"/>
+        </w:rPr>
         <w:lastRenderedPageBreak/>
-        <w:t xml:space="preserve">tivessem </w:t>
-      </w:r>
-      <w:r>
-        <w:rPr>
-          <w:rFonts w:ascii="Arial" w:hAnsi="Arial" w:cs="Arial"/>
-          <w:sz w:val="24"/>
-          <w:szCs w:val="24"/>
-        </w:rPr>
-        <w:t xml:space="preserve">um meio de acessar seus serviços e plataformas digitais </w:t>
-      </w:r>
-      <w:proofErr w:type="gramStart"/>
-      <w:r>
-        <w:rPr>
-          <w:rFonts w:ascii="Arial" w:hAnsi="Arial" w:cs="Arial"/>
-          <w:sz w:val="24"/>
-          <w:szCs w:val="24"/>
-        </w:rPr>
-        <w:t>à</w:t>
-      </w:r>
-      <w:proofErr w:type="gramEnd"/>
-      <w:r>
-        <w:rPr>
-          <w:rFonts w:ascii="Arial" w:hAnsi="Arial" w:cs="Arial"/>
-          <w:sz w:val="24"/>
-          <w:szCs w:val="24"/>
-        </w:rPr>
-        <w:t xml:space="preserve"> qualquer instante e de forma móvel.</w:t>
-      </w:r>
-    </w:p>
-    <w:p>
-      <w:pPr>
-        <w:spacing w:line="360" w:lineRule="auto"/>
-        <w:rPr>
-          <w:rFonts w:ascii="Arial" w:hAnsi="Arial" w:cs="Arial"/>
-          <w:sz w:val="24"/>
-          <w:szCs w:val="24"/>
-        </w:rPr>
-      </w:pPr>
-      <w:r>
-        <w:rPr>
-          <w:rFonts w:ascii="Arial" w:hAnsi="Arial" w:cs="Arial"/>
-          <w:sz w:val="24"/>
-          <w:szCs w:val="24"/>
-        </w:rPr>
-        <w:t xml:space="preserve">BYOD gira em torno do fato dos consumidores passarem a adquirir e utilizar smartphones e outros dispositivos móveis como ferramentas do </w:t>
-      </w:r>
-      <w:r>
-        <w:rPr>
-          <w:rFonts w:ascii="Arial" w:hAnsi="Arial" w:cs="Arial"/>
-          <w:sz w:val="24"/>
-          <w:szCs w:val="24"/>
-        </w:rPr>
-        <w:t>dia a dia</w:t>
-      </w:r>
-      <w:r>
-        <w:rPr>
-          <w:rFonts w:ascii="Arial" w:hAnsi="Arial" w:cs="Arial"/>
-          <w:sz w:val="24"/>
-          <w:szCs w:val="24"/>
-        </w:rPr>
-        <w:t>. Porém, para atender essa demanda enorme de usuários, torna necessário a adaptação e investimentos por parte das empresas e instituições.</w:t>
+        <w:t>atender essa demanda enorme de usuários, torna necessário a adaptação e investimentos por parte das empresas e instituições.</w:t>
       </w:r>
       <w:r>
         <w:rPr>
@@ -1319,6 +1347,7 @@
     <w:p>
       <w:pPr>
         <w:spacing w:line="360" w:lineRule="auto"/>
+        <w:jc w:val="both"/>
         <w:rPr>
           <w:rFonts w:ascii="Arial" w:hAnsi="Arial" w:cs="Arial"/>
           <w:sz w:val="24"/>
@@ -1329,6 +1358,7 @@
     <w:p>
       <w:pPr>
         <w:pStyle w:val="Ttulo3"/>
+        <w:jc w:val="both"/>
       </w:pPr>
       <w:r>
         <w:t>3 TERCEIRA QUESTÃO</w:t>
@@ -1337,6 +1367,7 @@
     <w:p>
       <w:pPr>
         <w:pStyle w:val="Corpodetexto3"/>
+        <w:jc w:val="both"/>
       </w:pPr>
       <w:r>
         <w:t>“Descreva a diferença entre os modos de envio de mensagens Broadcast, Unicast e Multicast.”</w:t>
@@ -1345,6 +1376,7 @@
     <w:p>
       <w:pPr>
         <w:spacing w:line="360" w:lineRule="auto"/>
+        <w:jc w:val="both"/>
         <w:rPr>
           <w:rFonts w:ascii="Arial" w:hAnsi="Arial" w:cs="Arial"/>
           <w:sz w:val="24"/>
@@ -1449,6 +1481,7 @@
     <w:p>
       <w:pPr>
         <w:spacing w:line="360" w:lineRule="auto"/>
+        <w:jc w:val="both"/>
         <w:rPr>
           <w:rFonts w:ascii="Arial" w:hAnsi="Arial" w:cs="Arial"/>
           <w:sz w:val="24"/>
@@ -1521,11 +1554,7 @@
     <w:p>
       <w:pPr>
         <w:spacing w:line="360" w:lineRule="auto"/>
-        <w:rPr>
-          <w:rFonts w:ascii="Arial" w:hAnsi="Arial" w:cs="Arial"/>
-          <w:sz w:val="24"/>
-          <w:szCs w:val="24"/>
-        </w:rPr>
+        <w:jc w:val="both"/>
       </w:pPr>
       <w:r>
         <w:rPr>
@@ -1569,25 +1598,7 @@
           <w:sz w:val="24"/>
           <w:szCs w:val="24"/>
         </w:rPr>
-        <w:t xml:space="preserve">, mas é direcionado </w:t>
-      </w:r>
-      <w:proofErr w:type="gramStart"/>
-      <w:r>
-        <w:rPr>
-          <w:rFonts w:ascii="Arial" w:hAnsi="Arial" w:cs="Arial"/>
-          <w:sz w:val="24"/>
-          <w:szCs w:val="24"/>
-        </w:rPr>
-        <w:t>à</w:t>
-      </w:r>
-      <w:proofErr w:type="gramEnd"/>
-      <w:r>
-        <w:rPr>
-          <w:rFonts w:ascii="Arial" w:hAnsi="Arial" w:cs="Arial"/>
-          <w:sz w:val="24"/>
-          <w:szCs w:val="24"/>
-        </w:rPr>
-        <w:t xml:space="preserve"> todos os outros endereços conectados.</w:t>
+        <w:t>, mas é direcionado à todos os outros endereços conectados.</w:t>
       </w:r>
       <w:r>
         <w:rPr>
@@ -1631,31 +1642,28 @@
           <w:sz w:val="24"/>
           <w:szCs w:val="24"/>
         </w:rPr>
-        <w:t xml:space="preserve"> (que no caso é a emissora), mas é destinado à todas as TVs (ou clientes) que estiverem sintonizando aquele canal.]</w:t>
-      </w:r>
-    </w:p>
-    <w:p>
-      <w:pPr>
-        <w:spacing w:line="360" w:lineRule="auto"/>
-        <w:rPr>
-          <w:rFonts w:ascii="Arial" w:hAnsi="Arial" w:cs="Arial"/>
-          <w:sz w:val="24"/>
-          <w:szCs w:val="24"/>
-        </w:rPr>
-      </w:pPr>
+        <w:t xml:space="preserve"> (que no caso é a emissora), mas é destinado à todas as TVs (ou clientes) que estiverem sintonizando aquele canal.</w:t>
+      </w:r>
     </w:p>
     <w:p>
       <w:pPr>
         <w:pStyle w:val="Ttulo3"/>
-      </w:pPr>
-      <w:r>
-        <w:lastRenderedPageBreak/>
+        <w:jc w:val="both"/>
+      </w:pPr>
+    </w:p>
+    <w:p>
+      <w:pPr>
+        <w:pStyle w:val="Ttulo3"/>
+        <w:jc w:val="both"/>
+      </w:pPr>
+      <w:r>
         <w:t>4 QUARTA QUESTÃO</w:t>
       </w:r>
     </w:p>
     <w:p>
       <w:pPr>
         <w:spacing w:line="360" w:lineRule="auto"/>
+        <w:jc w:val="both"/>
         <w:rPr>
           <w:rFonts w:ascii="Arial" w:hAnsi="Arial" w:cs="Arial"/>
           <w:sz w:val="24"/>
@@ -1676,40 +1684,27 @@
     <w:p>
       <w:pPr>
         <w:spacing w:line="360" w:lineRule="auto"/>
-        <w:rPr>
-          <w:rFonts w:ascii="Arial" w:hAnsi="Arial" w:cs="Arial"/>
-          <w:sz w:val="24"/>
-          <w:szCs w:val="24"/>
-        </w:rPr>
-      </w:pPr>
-      <w:r>
-        <w:rPr>
-          <w:rFonts w:ascii="Arial" w:hAnsi="Arial" w:cs="Arial"/>
-          <w:sz w:val="24"/>
-          <w:szCs w:val="24"/>
-        </w:rPr>
-        <w:t xml:space="preserve">Um modelo de rede em camadas ajuda a “desconstruir” todo o processo de como uma rede opera, e auxilia na definição de protocolos e no gerenciamento </w:t>
-      </w:r>
-      <w:r>
-        <w:rPr>
-          <w:rFonts w:ascii="Arial" w:hAnsi="Arial" w:cs="Arial"/>
-          <w:sz w:val="24"/>
-          <w:szCs w:val="24"/>
-        </w:rPr>
-        <w:t>deles</w:t>
-      </w:r>
-      <w:r>
-        <w:rPr>
-          <w:rFonts w:ascii="Arial" w:hAnsi="Arial" w:cs="Arial"/>
-          <w:sz w:val="24"/>
-          <w:szCs w:val="24"/>
-        </w:rPr>
-        <w:t>. Tendo o modelo dividido em partes ajuda no projeto de protocolos pois o protocolo que atua em cima de uma camada possui suas definições próprias de como tratar as informações pelas quais é responsável, assim como possui uma interface definida para as camadas acima e abaixo.</w:t>
-      </w:r>
-    </w:p>
-    <w:p>
-      <w:pPr>
-        <w:spacing w:line="360" w:lineRule="auto"/>
+        <w:jc w:val="both"/>
+        <w:rPr>
+          <w:rFonts w:ascii="Arial" w:hAnsi="Arial" w:cs="Arial"/>
+          <w:sz w:val="24"/>
+          <w:szCs w:val="24"/>
+        </w:rPr>
+      </w:pPr>
+      <w:r>
+        <w:rPr>
+          <w:rFonts w:ascii="Arial" w:hAnsi="Arial" w:cs="Arial"/>
+          <w:sz w:val="24"/>
+          <w:szCs w:val="24"/>
+        </w:rPr>
+        <w:lastRenderedPageBreak/>
+        <w:t>Um modelo de rede em camadas ajuda a “desconstruir” todo o processo de como uma rede opera, e auxilia na definição de protocolos e no gerenciamento deles. Tendo o modelo dividido em partes ajuda no projeto de protocolos pois o protocolo que atua em cima de uma camada possui suas definições próprias de como tratar as informações pelas quais é responsável, assim como possui uma interface definida para as camadas acima e abaixo.</w:t>
+      </w:r>
+    </w:p>
+    <w:p>
+      <w:pPr>
+        <w:spacing w:line="360" w:lineRule="auto"/>
+        <w:jc w:val="both"/>
         <w:rPr>
           <w:rFonts w:ascii="Arial" w:hAnsi="Arial" w:cs="Arial"/>
           <w:sz w:val="24"/>
@@ -1728,6 +1723,7 @@
     <w:p>
       <w:pPr>
         <w:spacing w:line="360" w:lineRule="auto"/>
+        <w:jc w:val="both"/>
         <w:rPr>
           <w:rFonts w:ascii="Arial" w:hAnsi="Arial" w:cs="Arial"/>
           <w:sz w:val="24"/>
@@ -1738,6 +1734,7 @@
     <w:p>
       <w:pPr>
         <w:pStyle w:val="Ttulo3"/>
+        <w:jc w:val="both"/>
       </w:pPr>
       <w:r>
         <w:t xml:space="preserve">5 QUINTA QUESTÃO </w:t>
@@ -1746,6 +1743,7 @@
     <w:p>
       <w:pPr>
         <w:spacing w:line="360" w:lineRule="auto"/>
+        <w:jc w:val="both"/>
         <w:rPr>
           <w:rFonts w:ascii="Arial" w:hAnsi="Arial" w:cs="Arial"/>
           <w:sz w:val="24"/>
@@ -1764,6 +1762,7 @@
     <w:p>
       <w:pPr>
         <w:spacing w:line="360" w:lineRule="auto"/>
+        <w:jc w:val="both"/>
         <w:rPr>
           <w:rFonts w:ascii="Arial" w:hAnsi="Arial" w:cs="Arial"/>
           <w:sz w:val="24"/>
@@ -1781,36 +1780,11 @@
     </w:p>
     <w:p>
       <w:pPr>
-        <w:spacing w:line="360" w:lineRule="auto"/>
-        <w:rPr>
-          <w:rFonts w:ascii="Arial" w:hAnsi="Arial" w:cs="Arial"/>
-          <w:sz w:val="24"/>
-          <w:szCs w:val="24"/>
-        </w:rPr>
-      </w:pPr>
-      <w:r>
-        <w:rPr>
-          <w:rFonts w:ascii="Arial" w:hAnsi="Arial" w:cs="Arial"/>
-          <w:sz w:val="24"/>
-          <w:szCs w:val="24"/>
-        </w:rPr>
-        <w:t xml:space="preserve">Alguns conectores de fibra aceitam </w:t>
-      </w:r>
-      <w:r>
-        <w:rPr>
-          <w:rFonts w:ascii="Arial" w:hAnsi="Arial" w:cs="Arial"/>
-          <w:sz w:val="24"/>
-          <w:szCs w:val="24"/>
-        </w:rPr>
-        <w:t>ambas as fibras</w:t>
-      </w:r>
-      <w:r>
-        <w:rPr>
-          <w:rFonts w:ascii="Arial" w:hAnsi="Arial" w:cs="Arial"/>
-          <w:sz w:val="24"/>
-          <w:szCs w:val="24"/>
-        </w:rPr>
-        <w:t xml:space="preserve"> de transmissão e recepção de um único conector, tendo o nome de "Conector Duplex".</w:t>
+        <w:pStyle w:val="Corpodetexto2"/>
+        <w:spacing w:line="360" w:lineRule="auto"/>
+      </w:pPr>
+      <w:r>
+        <w:t>Alguns conectores de fibra aceitam ambas as fibras de transmissão e recepção de um único conector, tendo o nome de "Conector Duplex".</w:t>
       </w:r>
     </w:p>
     <w:sectPr>
@@ -1883,6 +1857,7 @@
         <w:docPartUnique/>
       </w:docPartObj>
     </w:sdtPr>
+    <w:sdtEndPr/>
     <w:sdtContent>
       <w:p>
         <w:pPr>

</xml_diff>